<commit_message>
Added more explanations in the READ.me file
</commit_message>
<xml_diff>
--- a/Protocol/_book/PhD-protocol.docx
+++ b/Protocol/_book/PhD-protocol.docx
@@ -23,7 +23,7 @@
         <w:pStyle w:val="Date"/>
       </w:pPr>
       <w:r>
-        <w:t xml:space="preserve">25 December, 2025</w:t>
+        <w:t xml:space="preserve">05 January, 2026</w:t>
       </w:r>
     </w:p>
     <w:sdt>
@@ -52,13 +52,23 @@
         </w:p>
       </w:sdtContent>
     </w:sdt>
-    <w:bookmarkStart w:id="21" w:name="preface"/>
+    <w:bookmarkStart w:id="20" w:name="preface"/>
     <w:p>
       <w:pPr>
         <w:pStyle w:val="Heading1"/>
       </w:pPr>
       <w:r>
         <w:t xml:space="preserve">1. Preface</w:t>
+      </w:r>
+    </w:p>
+    <w:bookmarkEnd w:id="20"/>
+    <w:bookmarkStart w:id="21" w:name="introduction"/>
+    <w:p>
+      <w:pPr>
+        <w:pStyle w:val="Heading1"/>
+      </w:pPr>
+      <w:r>
+        <w:t xml:space="preserve">2. Introduction</w:t>
       </w:r>
     </w:p>
     <w:p>
@@ -66,7 +76,7 @@
         <w:pStyle w:val="FirstParagraph"/>
       </w:pPr>
       <w:r>
-        <w:t xml:space="preserve">This is a Quarto book.</w:t>
+        <w:t xml:space="preserve">This is a book created from markdown and executable code.</w:t>
       </w:r>
     </w:p>
     <w:p>
@@ -74,31 +84,29 @@
         <w:pStyle w:val="BodyText"/>
       </w:pPr>
       <w:r>
-        <w:t xml:space="preserve">To learn more about Quarto books visit</w:t>
+        <w:t xml:space="preserve">See</w:t>
       </w:r>
       <w:r>
         <w:t xml:space="preserve"> </w:t>
       </w:r>
-      <w:hyperlink r:id="rId20">
-        <w:r>
-          <w:rPr>
-            <w:rStyle w:val="Hyperlink"/>
-          </w:rPr>
-          <w:t xml:space="preserve">https://quarto.org/docs/books</w:t>
-        </w:r>
-      </w:hyperlink>
-      <w:r>
-        <w:t xml:space="preserve">.</w:t>
+      <w:r>
+        <w:t xml:space="preserve">Knuth (1984)</w:t>
+      </w:r>
+      <w:r>
+        <w:t xml:space="preserve"> </w:t>
+      </w:r>
+      <w:r>
+        <w:t xml:space="preserve">for additional discussion of literate programming.</w:t>
       </w:r>
     </w:p>
     <w:bookmarkEnd w:id="21"/>
-    <w:bookmarkStart w:id="22" w:name="introduction"/>
+    <w:bookmarkStart w:id="22" w:name="summary"/>
     <w:p>
       <w:pPr>
         <w:pStyle w:val="Heading1"/>
       </w:pPr>
       <w:r>
-        <w:t xml:space="preserve">2. Introduction</w:t>
+        <w:t xml:space="preserve">3. Summary</w:t>
       </w:r>
     </w:p>
     <w:p>
@@ -106,59 +114,21 @@
         <w:pStyle w:val="FirstParagraph"/>
       </w:pPr>
       <w:r>
-        <w:t xml:space="preserve">This is a book created from markdown and executable code.</w:t>
-      </w:r>
-    </w:p>
-    <w:p>
-      <w:pPr>
-        <w:pStyle w:val="BodyText"/>
-      </w:pPr>
-      <w:r>
-        <w:t xml:space="preserve">See</w:t>
-      </w:r>
-      <w:r>
-        <w:t xml:space="preserve"> </w:t>
-      </w:r>
-      <w:r>
-        <w:t xml:space="preserve">Knuth (1984)</w:t>
-      </w:r>
-      <w:r>
-        <w:t xml:space="preserve"> </w:t>
-      </w:r>
-      <w:r>
-        <w:t xml:space="preserve">for additional discussion of literate programming.</w:t>
+        <w:t xml:space="preserve">In summary, this book has no content whatsoever.</w:t>
       </w:r>
     </w:p>
     <w:bookmarkEnd w:id="22"/>
-    <w:bookmarkStart w:id="23" w:name="summary"/>
+    <w:bookmarkStart w:id="26" w:name="references"/>
     <w:p>
       <w:pPr>
         <w:pStyle w:val="Heading1"/>
       </w:pPr>
       <w:r>
-        <w:t xml:space="preserve">3. Summary</w:t>
+        <w:t xml:space="preserve">References</w:t>
       </w:r>
     </w:p>
-    <w:p>
-      <w:pPr>
-        <w:pStyle w:val="FirstParagraph"/>
-      </w:pPr>
-      <w:r>
-        <w:t xml:space="preserve">In summary, this book has no content whatsoever.</w:t>
-      </w:r>
-    </w:p>
-    <w:bookmarkEnd w:id="23"/>
-    <w:bookmarkStart w:id="27" w:name="references"/>
-    <w:p>
-      <w:pPr>
-        <w:pStyle w:val="Heading1"/>
-      </w:pPr>
-      <w:r>
-        <w:t xml:space="preserve">4. References</w:t>
-      </w:r>
-    </w:p>
-    <w:bookmarkStart w:id="26" w:name="refs"/>
-    <w:bookmarkStart w:id="25" w:name="ref-knuth84"/>
+    <w:bookmarkStart w:id="25" w:name="refs"/>
+    <w:bookmarkStart w:id="24" w:name="ref-knuth84"/>
     <w:p>
       <w:pPr>
         <w:pStyle w:val="Bibliography"/>
@@ -191,7 +161,7 @@
       <w:r>
         <w:t xml:space="preserve"> </w:t>
       </w:r>
-      <w:hyperlink r:id="rId24">
+      <w:hyperlink r:id="rId23">
         <w:r>
           <w:rPr>
             <w:rStyle w:val="Hyperlink"/>
@@ -203,14 +173,10 @@
         <w:t xml:space="preserve">.</w:t>
       </w:r>
     </w:p>
+    <w:bookmarkEnd w:id="24"/>
     <w:bookmarkEnd w:id="25"/>
     <w:bookmarkEnd w:id="26"/>
-    <w:bookmarkEnd w:id="27"/>
-    <w:sectPr>
-      <w:footnotePr>
-        <w:numRestart w:val="eachSect"/>
-      </w:footnotePr>
-    </w:sectPr>
+    <w:sectPr/>
   </w:body>
 </w:document>
 </file>
@@ -382,6 +348,8 @@
     </w:pPr>
     <w:rPr>
       <w:rFonts w:asciiTheme="majorHAnsi" w:cstheme="majorBidi" w:eastAsiaTheme="majorEastAsia" w:hAnsiTheme="majorHAnsi"/>
+      <w:spacing w:val="-10"/>
+      <w:kern w:val="28"/>
       <w:sz w:val="56"/>
       <w:szCs w:val="56"/>
     </w:rPr>
@@ -394,6 +362,8 @@
     <w:rsid w:val="00A10FD9"/>
     <w:rPr>
       <w:rFonts w:asciiTheme="majorHAnsi" w:cstheme="majorBidi" w:eastAsiaTheme="majorEastAsia" w:hAnsiTheme="majorHAnsi"/>
+      <w:spacing w:val="-10"/>
+      <w:kern w:val="28"/>
       <w:sz w:val="56"/>
       <w:szCs w:val="56"/>
     </w:rPr>
@@ -434,31 +404,23 @@
   </w:style>
   <w:style w:customStyle="1" w:styleId="Author" w:type="paragraph">
     <w:name w:val="Author"/>
-    <w:basedOn w:val="Title"/>
     <w:next w:val="BodyText"/>
     <w:qFormat/>
     <w:pPr>
       <w:keepNext/>
       <w:keepLines/>
-    </w:pPr>
-    <w:rPr>
-      <w:sz w:val="24"/>
-      <w:szCs w:val="24"/>
-    </w:rPr>
+      <w:jc w:val="center"/>
+    </w:pPr>
   </w:style>
   <w:style w:styleId="Date" w:type="paragraph">
     <w:name w:val="Date"/>
-    <w:basedOn w:val="Title"/>
     <w:next w:val="BodyText"/>
     <w:qFormat/>
     <w:pPr>
       <w:keepNext/>
       <w:keepLines/>
-    </w:pPr>
-    <w:rPr>
-      <w:sz w:val="24"/>
-      <w:szCs w:val="24"/>
-    </w:rPr>
+      <w:jc w:val="center"/>
+    </w:pPr>
   </w:style>
   <w:style w:customStyle="1" w:styleId="AbstractTitle" w:type="paragraph">
     <w:name w:val="Abstract Title"/>

</xml_diff>